<commit_message>
Update Déploiement de CNAMAttendance sur Google Cloud.docx
</commit_message>
<xml_diff>
--- a/Documentation FR/Déploiement de CNAMAttendance sur Google Cloud.docx
+++ b/Documentation FR/Déploiement de CNAMAttendance sur Google Cloud.docx
@@ -171,7 +171,7 @@
         <w:rPr>
           <w:lang w:val="fr-FR"/>
         </w:rPr>
-        <w:t>Glassfish</w:t>
+        <w:t>Payara</w:t>
       </w:r>
       <w:proofErr w:type="spellEnd"/>
       <w:r>
@@ -199,7 +199,13 @@
         <w:rPr>
           <w:lang w:val="fr-FR"/>
         </w:rPr>
-        <w:t>webapp</w:t>
+        <w:t>W</w:t>
+      </w:r>
+      <w:r>
+        <w:rPr>
+          <w:lang w:val="fr-FR"/>
+        </w:rPr>
+        <w:t>ebapp</w:t>
       </w:r>
       <w:proofErr w:type="spellEnd"/>
     </w:p>
@@ -240,6 +246,25 @@
         </w:rPr>
         <w:lastRenderedPageBreak/>
         <w:t>Déploiement d’un service Cloud SQL</w:t>
+      </w:r>
+    </w:p>
+    <w:p>
+      <w:pPr>
+        <w:pStyle w:val="ListParagraph"/>
+        <w:numPr>
+          <w:ilvl w:val="0"/>
+          <w:numId w:val="3"/>
+        </w:numPr>
+        <w:jc w:val="both"/>
+        <w:rPr>
+          <w:lang w:val="fr-FR"/>
+        </w:rPr>
+      </w:pPr>
+      <w:r>
+        <w:rPr>
+          <w:lang w:val="fr-FR"/>
+        </w:rPr>
+        <w:t>Accéder à Google Cloud Platform Console et créer un nouveau projet (ex. : c2-bey-2019)</w:t>
       </w:r>
     </w:p>
     <w:p>
@@ -296,6 +321,29 @@
           </wp:inline>
         </w:drawing>
       </w:r>
+      <w:proofErr w:type="gramStart"/>
+      <w:r>
+        <w:rPr>
+          <w:lang w:val="fr-FR"/>
+        </w:rPr>
+        <w:t>b</w:t>
+      </w:r>
+      <w:proofErr w:type="gramEnd"/>
+      <w:r>
+        <w:rPr>
+          <w:lang w:val="fr-FR"/>
+        </w:rPr>
+        <w:t>- Accéder à SQL et choisir de créer une instance ensuite choisir MySQL</w:t>
+      </w:r>
+    </w:p>
+    <w:p>
+      <w:pPr>
+        <w:pStyle w:val="ListParagraph"/>
+        <w:jc w:val="both"/>
+        <w:rPr>
+          <w:lang w:val="fr-FR"/>
+        </w:rPr>
+      </w:pPr>
       <w:r>
         <w:rPr>
           <w:noProof/>
@@ -342,14 +390,87 @@
           </wp:inline>
         </w:drawing>
       </w:r>
+    </w:p>
+    <w:p>
+      <w:pPr>
+        <w:rPr>
+          <w:lang w:val="fr-FR"/>
+        </w:rPr>
+      </w:pPr>
+      <w:r>
+        <w:rPr>
+          <w:lang w:val="fr-FR"/>
+        </w:rPr>
+        <w:br w:type="page"/>
+      </w:r>
+    </w:p>
+    <w:p>
+      <w:pPr>
+        <w:pStyle w:val="ListParagraph"/>
+        <w:jc w:val="both"/>
+        <w:rPr>
+          <w:lang w:val="fr-FR"/>
+        </w:rPr>
+      </w:pPr>
+      <w:proofErr w:type="gramStart"/>
+      <w:r>
+        <w:rPr>
+          <w:lang w:val="fr-FR"/>
+        </w:rPr>
+        <w:lastRenderedPageBreak/>
+        <w:t>c</w:t>
+      </w:r>
+      <w:proofErr w:type="gramEnd"/>
+      <w:r>
+        <w:rPr>
+          <w:lang w:val="fr-FR"/>
+        </w:rPr>
+        <w:t xml:space="preserve">- </w:t>
+      </w:r>
+      <w:r>
+        <w:rPr>
+          <w:lang w:val="fr-FR"/>
+        </w:rPr>
+        <w:t>Nommer l’instance "</w:t>
+      </w:r>
+      <w:proofErr w:type="spellStart"/>
+      <w:r>
+        <w:rPr>
+          <w:lang w:val="fr-FR"/>
+        </w:rPr>
+        <w:t>cnam-attendance-db</w:t>
+      </w:r>
+      <w:proofErr w:type="spellEnd"/>
+      <w:r>
+        <w:rPr>
+          <w:lang w:val="fr-FR"/>
+        </w:rPr>
+        <w:t xml:space="preserve">" et définir le mot de passe de l’utilisateur </w:t>
+      </w:r>
+      <w:proofErr w:type="spellStart"/>
+      <w:r>
+        <w:rPr>
+          <w:lang w:val="fr-FR"/>
+        </w:rPr>
+        <w:t>root</w:t>
+      </w:r>
+      <w:proofErr w:type="spellEnd"/>
+    </w:p>
+    <w:p>
+      <w:pPr>
+        <w:pStyle w:val="ListParagraph"/>
+        <w:jc w:val="both"/>
+        <w:rPr>
+          <w:lang w:val="fr-FR"/>
+        </w:rPr>
+      </w:pPr>
       <w:r>
         <w:rPr>
           <w:noProof/>
         </w:rPr>
-        <w:lastRenderedPageBreak/>
         <w:drawing>
-          <wp:inline distT="0" distB="0" distL="0" distR="0">
-            <wp:extent cx="5943600" cy="4560570"/>
+          <wp:inline distT="0" distB="0" distL="0" distR="0" wp14:anchorId="7A974480" wp14:editId="182BCFC0">
+            <wp:extent cx="5943600" cy="3277210"/>
             <wp:effectExtent l="0" t="0" r="0" b="0"/>
             <wp:docPr id="3" name="Picture 3"/>
             <wp:cNvGraphicFramePr>
@@ -377,7 +498,7 @@
                   <pic:spPr>
                     <a:xfrm>
                       <a:off x="0" y="0"/>
-                      <a:ext cx="5943600" cy="4560570"/>
+                      <a:ext cx="5960804" cy="3286696"/>
                     </a:xfrm>
                     <a:prstGeom prst="rect">
                       <a:avLst/>
@@ -389,12 +510,41 @@
           </wp:inline>
         </w:drawing>
       </w:r>
+      <w:proofErr w:type="gramStart"/>
+      <w:r>
+        <w:rPr>
+          <w:lang w:val="fr-FR"/>
+        </w:rPr>
+        <w:t>d</w:t>
+      </w:r>
+      <w:proofErr w:type="gramEnd"/>
+      <w:r>
+        <w:rPr>
+          <w:lang w:val="fr-FR"/>
+        </w:rPr>
+        <w:t xml:space="preserve">-Après la création de l’instance, </w:t>
+      </w:r>
+      <w:r>
+        <w:rPr>
+          <w:lang w:val="fr-FR"/>
+        </w:rPr>
+        <w:t>accéder à la page BASES DE DONNEES</w:t>
+      </w:r>
+    </w:p>
+    <w:p>
+      <w:pPr>
+        <w:pStyle w:val="ListParagraph"/>
+        <w:jc w:val="both"/>
+        <w:rPr>
+          <w:lang w:val="fr-FR"/>
+        </w:rPr>
+      </w:pPr>
       <w:r>
         <w:rPr>
           <w:noProof/>
         </w:rPr>
         <w:drawing>
-          <wp:inline distT="0" distB="0" distL="0" distR="0">
+          <wp:inline distT="0" distB="0" distL="0" distR="0" wp14:anchorId="6363899B" wp14:editId="7CA2D998">
             <wp:extent cx="5943600" cy="2830830"/>
             <wp:effectExtent l="0" t="0" r="0" b="7620"/>
             <wp:docPr id="4" name="Picture 4"/>
@@ -435,11 +585,64 @@
           </wp:inline>
         </w:drawing>
       </w:r>
+    </w:p>
+    <w:p>
+      <w:pPr>
+        <w:rPr>
+          <w:lang w:val="fr-FR"/>
+        </w:rPr>
+      </w:pPr>
+      <w:r>
+        <w:rPr>
+          <w:lang w:val="fr-FR"/>
+        </w:rPr>
+        <w:br w:type="page"/>
+      </w:r>
+    </w:p>
+    <w:p>
+      <w:pPr>
+        <w:pStyle w:val="ListParagraph"/>
+        <w:jc w:val="both"/>
+        <w:rPr>
+          <w:lang w:val="fr-FR"/>
+        </w:rPr>
+      </w:pPr>
+      <w:proofErr w:type="gramStart"/>
+      <w:r>
+        <w:rPr>
+          <w:lang w:val="fr-FR"/>
+        </w:rPr>
+        <w:lastRenderedPageBreak/>
+        <w:t>e</w:t>
+      </w:r>
+      <w:proofErr w:type="gramEnd"/>
+      <w:r>
+        <w:rPr>
+          <w:lang w:val="fr-FR"/>
+        </w:rPr>
+        <w:t xml:space="preserve">- </w:t>
+      </w:r>
+      <w:r>
+        <w:rPr>
+          <w:lang w:val="fr-FR"/>
+        </w:rPr>
+        <w:t>Cliquer sur Créer une base de données et nommer la CNAM_Attendance_DB</w:t>
+      </w:r>
+      <w:bookmarkStart w:id="0" w:name="_GoBack"/>
+      <w:bookmarkEnd w:id="0"/>
+    </w:p>
+    <w:p>
+      <w:pPr>
+        <w:pStyle w:val="ListParagraph"/>
+        <w:jc w:val="both"/>
+        <w:rPr>
+          <w:lang w:val="fr-FR"/>
+        </w:rPr>
+      </w:pPr>
       <w:r>
         <w:rPr>
           <w:noProof/>
         </w:rPr>
-        <w:lastRenderedPageBreak/>
         <w:drawing>
           <wp:inline distT="0" distB="0" distL="0" distR="0">
             <wp:extent cx="5943600" cy="2593975"/>
@@ -949,7 +1152,6 @@
         <w:rPr>
           <w:noProof/>
         </w:rPr>
-        <w:lastRenderedPageBreak/>
         <w:drawing>
           <wp:inline distT="0" distB="0" distL="0" distR="0">
             <wp:extent cx="5943600" cy="2748915"/>
@@ -1142,7 +1344,6 @@
           </wp:inline>
         </w:drawing>
       </w:r>
-      <w:bookmarkStart w:id="0" w:name="_GoBack"/>
       <w:r>
         <w:rPr>
           <w:noProof/>
@@ -1189,11 +1390,10 @@
           </wp:inline>
         </w:drawing>
       </w:r>
-      <w:bookmarkEnd w:id="0"/>
     </w:p>
     <w:sectPr>
       <w:pgSz w:w="12240" w:h="15840"/>
-      <w:pgMar w:top="1440" w:right="1440" w:bottom="1440" w:left="1440" w:header="720" w:footer="720" w:gutter="0"/>
+      <w:pgMar w:top="810" w:right="1440" w:bottom="630" w:left="1440" w:header="720" w:footer="720" w:gutter="0"/>
       <w:cols w:space="720"/>
       <w:docGrid w:linePitch="360"/>
     </w:sectPr>
@@ -1293,6 +1493,97 @@
     </w:lvl>
   </w:abstractNum>
   <w:abstractNum w:abstractNumId="1" w15:restartNumberingAfterBreak="0">
+    <w:nsid w:val="369F2255"/>
+    <w:multiLevelType w:val="hybridMultilevel"/>
+    <w:tmpl w:val="1F98651A"/>
+    <w:lvl w:ilvl="0" w:tplc="0DACE85A">
+      <w:start w:val="1"/>
+      <w:numFmt w:val="lowerLetter"/>
+      <w:lvlText w:val="%1-"/>
+      <w:lvlJc w:val="left"/>
+      <w:pPr>
+        <w:ind w:left="1080" w:hanging="360"/>
+      </w:pPr>
+      <w:rPr>
+        <w:rFonts w:hint="default"/>
+        <w:b w:val="0"/>
+        <w:bCs w:val="0"/>
+      </w:rPr>
+    </w:lvl>
+    <w:lvl w:ilvl="1" w:tplc="04090019" w:tentative="1">
+      <w:start w:val="1"/>
+      <w:numFmt w:val="lowerLetter"/>
+      <w:lvlText w:val="%2."/>
+      <w:lvlJc w:val="left"/>
+      <w:pPr>
+        <w:ind w:left="1800" w:hanging="360"/>
+      </w:pPr>
+    </w:lvl>
+    <w:lvl w:ilvl="2" w:tplc="0409001B" w:tentative="1">
+      <w:start w:val="1"/>
+      <w:numFmt w:val="lowerRoman"/>
+      <w:lvlText w:val="%3."/>
+      <w:lvlJc w:val="right"/>
+      <w:pPr>
+        <w:ind w:left="2520" w:hanging="180"/>
+      </w:pPr>
+    </w:lvl>
+    <w:lvl w:ilvl="3" w:tplc="0409000F" w:tentative="1">
+      <w:start w:val="1"/>
+      <w:numFmt w:val="decimal"/>
+      <w:lvlText w:val="%4."/>
+      <w:lvlJc w:val="left"/>
+      <w:pPr>
+        <w:ind w:left="3240" w:hanging="360"/>
+      </w:pPr>
+    </w:lvl>
+    <w:lvl w:ilvl="4" w:tplc="04090019" w:tentative="1">
+      <w:start w:val="1"/>
+      <w:numFmt w:val="lowerLetter"/>
+      <w:lvlText w:val="%5."/>
+      <w:lvlJc w:val="left"/>
+      <w:pPr>
+        <w:ind w:left="3960" w:hanging="360"/>
+      </w:pPr>
+    </w:lvl>
+    <w:lvl w:ilvl="5" w:tplc="0409001B" w:tentative="1">
+      <w:start w:val="1"/>
+      <w:numFmt w:val="lowerRoman"/>
+      <w:lvlText w:val="%6."/>
+      <w:lvlJc w:val="right"/>
+      <w:pPr>
+        <w:ind w:left="4680" w:hanging="180"/>
+      </w:pPr>
+    </w:lvl>
+    <w:lvl w:ilvl="6" w:tplc="0409000F" w:tentative="1">
+      <w:start w:val="1"/>
+      <w:numFmt w:val="decimal"/>
+      <w:lvlText w:val="%7."/>
+      <w:lvlJc w:val="left"/>
+      <w:pPr>
+        <w:ind w:left="5400" w:hanging="360"/>
+      </w:pPr>
+    </w:lvl>
+    <w:lvl w:ilvl="7" w:tplc="04090019" w:tentative="1">
+      <w:start w:val="1"/>
+      <w:numFmt w:val="lowerLetter"/>
+      <w:lvlText w:val="%8."/>
+      <w:lvlJc w:val="left"/>
+      <w:pPr>
+        <w:ind w:left="6120" w:hanging="360"/>
+      </w:pPr>
+    </w:lvl>
+    <w:lvl w:ilvl="8" w:tplc="0409001B" w:tentative="1">
+      <w:start w:val="1"/>
+      <w:numFmt w:val="lowerRoman"/>
+      <w:lvlText w:val="%9."/>
+      <w:lvlJc w:val="right"/>
+      <w:pPr>
+        <w:ind w:left="6840" w:hanging="180"/>
+      </w:pPr>
+    </w:lvl>
+  </w:abstractNum>
+  <w:abstractNum w:abstractNumId="2" w15:restartNumberingAfterBreak="0">
     <w:nsid w:val="49BF5DAF"/>
     <w:multiLevelType w:val="hybridMultilevel"/>
     <w:tmpl w:val="322628C6"/>
@@ -1382,10 +1673,13 @@
     </w:lvl>
   </w:abstractNum>
   <w:num w:numId="1">
-    <w:abstractNumId w:val="1"/>
+    <w:abstractNumId w:val="2"/>
   </w:num>
   <w:num w:numId="2">
     <w:abstractNumId w:val="0"/>
+  </w:num>
+  <w:num w:numId="3">
+    <w:abstractNumId w:val="1"/>
   </w:num>
 </w:numbering>
 </file>
@@ -2125,7 +2419,7 @@
 </file>
 
 <file path=customXml/itemProps1.xml><?xml version="1.0" encoding="utf-8"?>
-<ds:datastoreItem xmlns:ds="http://schemas.openxmlformats.org/officeDocument/2006/customXml" ds:itemID="{BFB7FD34-0A38-4098-8794-D127095FF20D}">
+<ds:datastoreItem xmlns:ds="http://schemas.openxmlformats.org/officeDocument/2006/customXml" ds:itemID="{51B20703-51CE-4047-ABB7-7B1BB6F4D762}">
   <ds:schemaRefs>
     <ds:schemaRef ds:uri="http://schemas.openxmlformats.org/officeDocument/2006/bibliography"/>
   </ds:schemaRefs>

</xml_diff>